<commit_message>
Introduce to Our Code v1.1
</commit_message>
<xml_diff>
--- a/Introduce to Our Code.docx
+++ b/Introduce to Our Code.docx
@@ -106,7 +106,7 @@
             </w:rPr>
             <w:fldChar w:fldCharType="separate"/>
           </w:r>
-          <w:hyperlink w:anchor="_Toc146889113" w:history="1">
+          <w:hyperlink w:anchor="_Toc146892092" w:history="1">
             <w:r>
               <w:rPr>
                 <w:rStyle w:val="Hyperlink"/>
@@ -133,7 +133,7 @@
                 <w:noProof/>
                 <w:webHidden/>
               </w:rPr>
-              <w:instrText xml:space="preserve"> PAGEREF _Toc146889113 \h </w:instrText>
+              <w:instrText xml:space="preserve"> PAGEREF _Toc146892092 \h </w:instrText>
             </w:r>
             <w:r>
               <w:rPr>
@@ -179,7 +179,7 @@
               <w:noProof/>
             </w:rPr>
           </w:pPr>
-          <w:hyperlink w:anchor="_Toc146889114" w:history="1">
+          <w:hyperlink w:anchor="_Toc146892093" w:history="1">
             <w:r>
               <w:rPr>
                 <w:rStyle w:val="Hyperlink"/>
@@ -206,7 +206,7 @@
                 <w:noProof/>
                 <w:webHidden/>
               </w:rPr>
-              <w:instrText xml:space="preserve"> PAGEREF _Toc146889114 \h </w:instrText>
+              <w:instrText xml:space="preserve"> PAGEREF _Toc146892093 \h </w:instrText>
             </w:r>
             <w:r>
               <w:rPr>
@@ -252,7 +252,7 @@
               <w:noProof/>
             </w:rPr>
           </w:pPr>
-          <w:hyperlink w:anchor="_Toc146889115" w:history="1">
+          <w:hyperlink w:anchor="_Toc146892094" w:history="1">
             <w:r>
               <w:rPr>
                 <w:rStyle w:val="Hyperlink"/>
@@ -279,7 +279,7 @@
                 <w:noProof/>
                 <w:webHidden/>
               </w:rPr>
-              <w:instrText xml:space="preserve"> PAGEREF _Toc146889115 \h </w:instrText>
+              <w:instrText xml:space="preserve"> PAGEREF _Toc146892094 \h </w:instrText>
             </w:r>
             <w:r>
               <w:rPr>
@@ -325,7 +325,7 @@
               <w:noProof/>
             </w:rPr>
           </w:pPr>
-          <w:hyperlink w:anchor="_Toc146889116" w:history="1">
+          <w:hyperlink w:anchor="_Toc146892095" w:history="1">
             <w:r>
               <w:rPr>
                 <w:rStyle w:val="Hyperlink"/>
@@ -352,7 +352,7 @@
                 <w:noProof/>
                 <w:webHidden/>
               </w:rPr>
-              <w:instrText xml:space="preserve"> PAGEREF _Toc146889116 \h </w:instrText>
+              <w:instrText xml:space="preserve"> PAGEREF _Toc146892095 \h </w:instrText>
             </w:r>
             <w:r>
               <w:rPr>
@@ -398,7 +398,7 @@
               <w:noProof/>
             </w:rPr>
           </w:pPr>
-          <w:hyperlink w:anchor="_Toc146889117" w:history="1">
+          <w:hyperlink w:anchor="_Toc146892096" w:history="1">
             <w:r>
               <w:rPr>
                 <w:rStyle w:val="Hyperlink"/>
@@ -425,7 +425,7 @@
                 <w:noProof/>
                 <w:webHidden/>
               </w:rPr>
-              <w:instrText xml:space="preserve"> PAGEREF _Toc146889117 \h </w:instrText>
+              <w:instrText xml:space="preserve"> PAGEREF _Toc146892096 \h </w:instrText>
             </w:r>
             <w:r>
               <w:rPr>
@@ -473,7 +473,7 @@
       <w:pPr>
         <w:pStyle w:val="Heading1"/>
       </w:pPr>
-      <w:bookmarkStart w:id="0" w:name="_Toc146889113"/>
+      <w:bookmarkStart w:id="0" w:name="_Toc146892092"/>
       <w:r>
         <w:t xml:space="preserve">How to go from the </w:t>
       </w:r>
@@ -582,7 +582,7 @@
       <w:pPr>
         <w:pStyle w:val="Heading1"/>
       </w:pPr>
-      <w:bookmarkStart w:id="1" w:name="_Toc146889114"/>
+      <w:bookmarkStart w:id="1" w:name="_Toc146892093"/>
       <w:r>
         <w:t>What are the game states and how do they affect the game?</w:t>
       </w:r>
@@ -813,7 +813,7 @@
       <w:pPr>
         <w:pStyle w:val="Heading1"/>
       </w:pPr>
-      <w:bookmarkStart w:id="2" w:name="_Toc146889115"/>
+      <w:bookmarkStart w:id="2" w:name="_Toc146892094"/>
       <w:r>
         <w:t>How can the player walk/run</w:t>
       </w:r>
@@ -852,11 +852,9 @@
       <w:r>
         <w:t xml:space="preserve">” </w:t>
       </w:r>
-      <w:proofErr w:type="spellStart"/>
-      <w:r>
-        <w:t>intialise</w:t>
-      </w:r>
-      <w:proofErr w:type="spellEnd"/>
+      <w:r>
+        <w:t>initialises</w:t>
+      </w:r>
       <w:r>
         <w:t xml:space="preserve"> all animation, rigid body, sound effect, stamina, and mouse sensitivity of the player.</w:t>
       </w:r>
@@ -1329,7 +1327,7 @@
       <w:pPr>
         <w:pStyle w:val="Heading1"/>
       </w:pPr>
-      <w:bookmarkStart w:id="3" w:name="_Toc146889116"/>
+      <w:bookmarkStart w:id="3" w:name="_Toc146892095"/>
       <w:r>
         <w:t>How can the player interact with objects?</w:t>
       </w:r>
@@ -1875,11 +1873,89 @@
       <w:pPr>
         <w:pStyle w:val="Heading1"/>
       </w:pPr>
-      <w:bookmarkStart w:id="4" w:name="_Toc146889117"/>
+      <w:bookmarkStart w:id="4" w:name="_Toc146892096"/>
       <w:r>
         <w:t>How do the Pause Menu, Task Menu, and Guide Menu show up in the UI when the player presses the according key?</w:t>
       </w:r>
       <w:bookmarkEnd w:id="4"/>
+    </w:p>
+    <w:p/>
+    <w:p>
+      <w:r>
+        <w:t>Whether this menu is shown up is managed in “</w:t>
+      </w:r>
+      <w:proofErr w:type="spellStart"/>
+      <w:r>
+        <w:t>GameManager.cs</w:t>
+      </w:r>
+      <w:proofErr w:type="spellEnd"/>
+      <w:r>
+        <w:t>”. In the “Update” function there are some if statement</w:t>
+      </w:r>
+    </w:p>
+    <w:p/>
+    <w:p>
+      <w:r>
+        <w:drawing>
+          <wp:inline distT="0" distB="0" distL="0" distR="0" wp14:anchorId="18E3F621" wp14:editId="4A525390">
+            <wp:extent cx="5731510" cy="2611755"/>
+            <wp:effectExtent l="0" t="0" r="0" b="4445"/>
+            <wp:docPr id="1766243807" name="Picture 1"/>
+            <wp:cNvGraphicFramePr>
+              <a:graphicFrameLocks xmlns:a="http://schemas.openxmlformats.org/drawingml/2006/main" noChangeAspect="1"/>
+            </wp:cNvGraphicFramePr>
+            <a:graphic xmlns:a="http://schemas.openxmlformats.org/drawingml/2006/main">
+              <a:graphicData uri="http://schemas.openxmlformats.org/drawingml/2006/picture">
+                <pic:pic xmlns:pic="http://schemas.openxmlformats.org/drawingml/2006/picture">
+                  <pic:nvPicPr>
+                    <pic:cNvPr id="1766243807" name=""/>
+                    <pic:cNvPicPr/>
+                  </pic:nvPicPr>
+                  <pic:blipFill>
+                    <a:blip r:embed="rId23"/>
+                    <a:stretch>
+                      <a:fillRect/>
+                    </a:stretch>
+                  </pic:blipFill>
+                  <pic:spPr>
+                    <a:xfrm>
+                      <a:off x="0" y="0"/>
+                      <a:ext cx="5731510" cy="2611755"/>
+                    </a:xfrm>
+                    <a:prstGeom prst="rect">
+                      <a:avLst/>
+                    </a:prstGeom>
+                  </pic:spPr>
+                </pic:pic>
+              </a:graphicData>
+            </a:graphic>
+          </wp:inline>
+        </w:drawing>
+      </w:r>
+    </w:p>
+    <w:p/>
+    <w:p>
+      <w:r>
+        <w:t xml:space="preserve">Using the above if statement for example. </w:t>
+      </w:r>
+      <w:r>
+        <w:t>If</w:t>
+      </w:r>
+      <w:r>
+        <w:t xml:space="preserve"> the player </w:t>
+      </w:r>
+      <w:r>
+        <w:t>presses</w:t>
+      </w:r>
+      <w:r>
+        <w:t xml:space="preserve"> T and the game state is “Running”, it should first pause the game. Then make the cursor visible (when the game is running the cursor is invisible).</w:t>
+      </w:r>
+    </w:p>
+    <w:p/>
+    <w:p>
+      <w:r>
+        <w:t>If the player presses T and the game state is “Pause” and the “Task Menu” is active, it means the player has opened the “Task Menu”. Therefore, pressing T will close it and turn the game back to “Running” State.</w:t>
+      </w:r>
     </w:p>
     <w:p/>
     <w:p>
@@ -1888,6 +1964,41 @@
           <w:rFonts w:hint="eastAsia"/>
         </w:rPr>
       </w:pPr>
+      <w:r>
+        <w:t>All the variables “</w:t>
+      </w:r>
+      <w:proofErr w:type="spellStart"/>
+      <w:r>
+        <w:t>taskMenu</w:t>
+      </w:r>
+      <w:proofErr w:type="spellEnd"/>
+      <w:r>
+        <w:t>”, “</w:t>
+      </w:r>
+      <w:proofErr w:type="spellStart"/>
+      <w:r>
+        <w:t>guideMenu</w:t>
+      </w:r>
+      <w:proofErr w:type="spellEnd"/>
+      <w:r>
+        <w:t>”, and “</w:t>
+      </w:r>
+      <w:proofErr w:type="spellStart"/>
+      <w:r>
+        <w:t>pauseMenu</w:t>
+      </w:r>
+      <w:proofErr w:type="spellEnd"/>
+      <w:r>
+        <w:t>” in “</w:t>
+      </w:r>
+      <w:proofErr w:type="spellStart"/>
+      <w:r>
+        <w:t>GameManager.cs</w:t>
+      </w:r>
+      <w:proofErr w:type="spellEnd"/>
+      <w:r>
+        <w:t>” are linked to the actual object in the Canvas.</w:t>
+      </w:r>
     </w:p>
     <w:sectPr>
       <w:pgSz w:w="11906" w:h="16838"/>
@@ -3172,7 +3283,7 @@
 </file>
 
 <file path=customXml/itemProps1.xml><?xml version="1.0" encoding="utf-8"?>
-<ds:datastoreItem xmlns:ds="http://schemas.openxmlformats.org/officeDocument/2006/customXml" ds:itemID="{4D202B34-1EFA-EA4A-81E3-6FDCD95EB5C8}">
+<ds:datastoreItem xmlns:ds="http://schemas.openxmlformats.org/officeDocument/2006/customXml" ds:itemID="{3425FCE5-A219-3748-9AA9-2765C0E444FE}">
   <ds:schemaRefs>
     <ds:schemaRef ds:uri="http://schemas.openxmlformats.org/officeDocument/2006/bibliography"/>
   </ds:schemaRefs>

</xml_diff>